<commit_message>
Practical Exam Kanchan Joshi
</commit_message>
<xml_diff>
--- a/Practical_exam_Kanchan_Joshi_WFS4/EveryDayGoodProducts/readme file.docx
+++ b/Practical_exam_Kanchan_Joshi_WFS4/EveryDayGoodProducts/readme file.docx
@@ -155,7 +155,13 @@
           </w:tcPr>
           <w:p>
             <w:r>
-              <w:t>To create the model for the class           .</w:t>
+              <w:t>To</w:t>
+            </w:r>
+            <w:r>
+              <w:t xml:space="preserve"> create the model for the class.</w:t>
+            </w:r>
+            <w:r>
+              <w:t xml:space="preserve">          .</w:t>
             </w:r>
           </w:p>
         </w:tc>
@@ -1250,7 +1256,7 @@
   <a:extraClrSchemeLst/>
   <a:extLst>
     <a:ext uri="{05A4C25C-085E-4340-85A3-A5531E510DB2}">
-      <thm15:themeFamily xmlns="" xmlns:thm15="http://schemas.microsoft.com/office/thememl/2012/main" name="Office Theme" id="{62F939B6-93AF-4DB8-9C6B-D6C7DFDC589F}" vid="{4A3C46E8-61CC-4603-A589-7422A47A8E4A}"/>
+      <thm15:themeFamily xmlns:thm15="http://schemas.microsoft.com/office/thememl/2012/main" xmlns="" name="Office Theme" id="{62F939B6-93AF-4DB8-9C6B-D6C7DFDC589F}" vid="{4A3C46E8-61CC-4603-A589-7422A47A8E4A}"/>
     </a:ext>
   </a:extLst>
 </a:theme>

</xml_diff>